<commit_message>
References used by Etain during this project
These references were not supplied by Ian.
</commit_message>
<xml_diff>
--- a/Other references (not supplied by Ian).docx
+++ b/Other references (not supplied by Ian).docx
@@ -32,6 +32,23 @@
             <w:rStyle w:val="Hyperlink"/>
           </w:rPr>
           <w:t>https://github.com/adam-p/markdown-here/wiki/Markdown-Cheatsheet</w:t>
+        </w:r>
+      </w:hyperlink>
+    </w:p>
+    <w:p>
+      <w:pPr>
+        <w:pStyle w:val="ListParagraph"/>
+        <w:numPr>
+          <w:ilvl w:val="0"/>
+          <w:numId w:val="1"/>
+        </w:numPr>
+      </w:pPr>
+      <w:hyperlink r:id="rId8" w:history="1">
+        <w:r>
+          <w:rPr>
+            <w:rStyle w:val="Hyperlink"/>
+          </w:rPr>
+          <w:t>https://subscription.packtpub.com/book/programming/9781789804744/1/ch01lvl1sec11/our-first-analysis-the-boston-housing-dataset</w:t>
         </w:r>
       </w:hyperlink>
     </w:p>

</xml_diff>